<commit_message>
más sobre formularios HTML & Avances evidencias SENA
</commit_message>
<xml_diff>
--- a/Sena/Registro de Aprendisaje - Analisis y desarrollo de sistemas informaticos/Fase 1. identificación/Trabajos y sus directrises/4. Levantamiento del mapa de procesos del sistema en desarrollo/Resuelto. Evidencia AP01-AA1-EV04 - Levantamiento del mapa de procesos del sistema en desarrollo.docx
+++ b/Sena/Registro de Aprendisaje - Analisis y desarrollo de sistemas informaticos/Fase 1. identificación/Trabajos y sus directrises/4. Levantamiento del mapa de procesos del sistema en desarrollo/Resuelto. Evidencia AP01-AA1-EV04 - Levantamiento del mapa de procesos del sistema en desarrollo.docx
@@ -1731,10 +1731,10 @@
         <w:widowControl w:val="1"/>
         <w:ind w:right="0" w:left="0" w:firstLine="0"/>
         <w:rPr>
-          <w:b w:val="1"/>
-          <w:color w:val="auto"/>
-          <w:sz w:val="20"/>
-          <w:szCs w:val="20"/>
+          <w:i w:val="1"/>
+          <w:color w:val="auto"/>
+          <w:sz w:val="22"/>
+          <w:szCs w:val="22"/>
           <w:rFonts w:ascii="Times New Roman" w:eastAsia="Times New Roman" w:hAnsi="Times New Roman" w:hint="default"/>
         </w:rPr>
         <w:wordWrap w:val="0"/>
@@ -1747,9 +1747,9 @@
         </w:rPr>
         <w:drawing>
           <wp:inline distT="0" distB="0" distL="0" distR="0">
-            <wp:extent cx="5731510" cy="4133215"/>
+            <wp:extent cx="5732145" cy="4133849"/>
             <wp:effectExtent l="0" t="0" r="0" b="0"/>
-            <wp:docPr id="10" name="Imagen 1"/>
+            <wp:docPr id="9" name="Imagen 1"/>
             <wp:cNvGraphicFramePr>
               <a:graphicFrameLocks xmlns:a="http://schemas.openxmlformats.org/drawingml/2006/main" noChangeAspect="1"/>
             </wp:cNvGraphicFramePr>
@@ -1757,7 +1757,7 @@
               <a:graphicData uri="http://schemas.openxmlformats.org/drawingml/2006/picture">
                 <pic:pic xmlns:pic="http://schemas.openxmlformats.org/drawingml/2006/picture">
                   <pic:nvPicPr>
-                    <pic:cNvPr id="1" name="Picture 1" descr="/Users/robertovelasquezdean/Library/Group Containers/L48J367XN4.com.infraware.PolarisOffice/EngineTemp/68828/fImage54953109097.png"/>
+                    <pic:cNvPr id="1" name="Picture 1" descr="/Users/robertovelasquezdean/Library/Group Containers/L48J367XN4.com.infraware.PolarisOffice/EngineTemp/60706/fImage54953109097.png"/>
                     <pic:cNvPicPr>
                       <a:picLocks noChangeAspect="1" noChangeArrowheads="1"/>
                     </pic:cNvPicPr>
@@ -1777,7 +1777,7 @@
                   <pic:spPr>
                     <a:xfrm>
                       <a:off x="0" y="0"/>
-                      <a:ext cx="5732145" cy="4133849"/>
+                      <a:ext cx="5732780" cy="4134485"/>
                     </a:xfrm>
                     <a:prstGeom prst="rect"/>
                     <a:ln cap="flat"/>
@@ -1914,6 +1914,28 @@
           <w:color w:val="auto"/>
           <w:sz w:val="22"/>
           <w:szCs w:val="22"/>
+          <w:rFonts w:ascii="Times New Roman" w:eastAsia="Times New Roman" w:hAnsi="Times New Roman" w:hint="default"/>
+        </w:rPr>
+        <w:wordWrap w:val="0"/>
+        <w:autoSpaceDE w:val="0"/>
+        <w:autoSpaceDN w:val="0"/>
+      </w:pPr>
+    </w:p>
+    <w:p>
+      <w:pPr>
+        <w:numPr>
+          <w:ilvl w:val="0"/>
+          <w:numId w:val="0"/>
+        </w:numPr>
+        <w:jc w:val="both"/>
+        <w:spacing w:lineRule="auto" w:line="259" w:before="0" w:after="0"/>
+        <w:widowControl w:val="1"/>
+        <w:ind w:right="0" w:left="0" w:firstLine="0"/>
+        <w:rPr>
+          <w:b w:val="1"/>
+          <w:color w:val="auto"/>
+          <w:sz w:val="20"/>
+          <w:szCs w:val="20"/>
           <w:rFonts w:ascii="Times New Roman" w:eastAsia="Times New Roman" w:hAnsi="Times New Roman" w:hint="default"/>
         </w:rPr>
         <w:wordWrap w:val="0"/>

</xml_diff>